<commit_message>
Criterios de seleccion de metodologia V2
</commit_message>
<xml_diff>
--- a/criterios_metodologia.docx
+++ b/criterios_metodologia.docx
@@ -4,15 +4,90 @@
   <w:body>
     <w:p>
       <w:pPr>
-        <w:rPr>
-          <w:b/>
-        </w:rPr>
-      </w:pPr>
-      <w:r>
-        <w:rPr>
-          <w:b/>
-        </w:rPr>
-        <w:t xml:space="preserve">Criterios sobre el porqué se escogió </w:t>
+        <w:jc w:val="center"/>
+        <w:rPr>
+          <w:b/>
+        </w:rPr>
+      </w:pPr>
+      <w:r>
+        <w:rPr>
+          <w:b/>
+        </w:rPr>
+        <w:t xml:space="preserve">CRITERIOS DE SELECCIÓN DE LA </w:t>
+      </w:r>
+      <w:r>
+        <w:rPr>
+          <w:b/>
+        </w:rPr>
+        <w:t>METODOLOGÍA SCRUM</w:t>
+      </w:r>
+    </w:p>
+    <w:p>
+      <w:pPr>
+        <w:jc w:val="both"/>
+      </w:pPr>
+    </w:p>
+    <w:p>
+      <w:pPr>
+        <w:jc w:val="both"/>
+      </w:pPr>
+      <w:r>
+        <w:t xml:space="preserve">El siguiente documento </w:t>
+      </w:r>
+      <w:r>
+        <w:t>tiene como objetivo establecer los criterios que fueron elegidos al momento de establecer la metodología determinada para el proyecto integrador de las asignaturas de Desarrollo de software y Diseño de interfaz de usuario.</w:t>
+      </w:r>
+    </w:p>
+    <w:p>
+      <w:pPr>
+        <w:jc w:val="both"/>
+      </w:pPr>
+      <w:r>
+        <w:t xml:space="preserve">La metodología </w:t>
+      </w:r>
+      <w:r>
+        <w:t>SCRUM</w:t>
+      </w:r>
+      <w:r>
+        <w:t xml:space="preserve"> se </w:t>
+      </w:r>
+      <w:r>
+        <w:t>escogió debido a ciertos criterios de selección que fueron decisivos a la hora de su elección</w:t>
+      </w:r>
+      <w:r>
+        <w:t>.</w:t>
+      </w:r>
+    </w:p>
+    <w:p>
+      <w:pPr>
+        <w:rPr>
+          <w:b/>
+        </w:rPr>
+      </w:pPr>
+    </w:p>
+    <w:p>
+      <w:pPr>
+        <w:rPr>
+          <w:b/>
+        </w:rPr>
+      </w:pPr>
+      <w:r>
+        <w:rPr>
+          <w:b/>
+        </w:rPr>
+        <w:t>Los siguientes c</w:t>
+      </w:r>
+      <w:r>
+        <w:rPr>
+          <w:b/>
+        </w:rPr>
+        <w:t xml:space="preserve">riterios </w:t>
+      </w:r>
+      <w:r>
+        <w:rPr>
+          <w:b/>
+        </w:rPr>
+        <w:t xml:space="preserve">de selección de </w:t>
       </w:r>
       <w:r>
         <w:rPr>
@@ -36,136 +111,382 @@
         <w:rPr>
           <w:b/>
         </w:rPr>
+        <w:t xml:space="preserve"> son:</w:t>
+      </w:r>
+    </w:p>
+    <w:p>
+      <w:pPr>
+        <w:rPr>
+          <w:u w:val="single"/>
+        </w:rPr>
+      </w:pPr>
+    </w:p>
+    <w:p>
+      <w:pPr>
+        <w:jc w:val="both"/>
+        <w:rPr>
+          <w:b/>
+        </w:rPr>
+      </w:pPr>
+      <w:r>
+        <w:rPr>
+          <w:b/>
+        </w:rPr>
+        <w:sym w:font="Wingdings" w:char="F0E0"/>
+      </w:r>
+      <w:r>
+        <w:rPr>
+          <w:b/>
+        </w:rPr>
+        <w:t xml:space="preserve"> C</w:t>
+      </w:r>
+      <w:r>
+        <w:rPr>
+          <w:b/>
+        </w:rPr>
+        <w:t>riterios Iniciales de selección</w:t>
+      </w:r>
+      <w:r>
+        <w:rPr>
+          <w:b/>
+        </w:rPr>
+        <w:t>:</w:t>
+      </w:r>
+    </w:p>
+    <w:p>
+      <w:pPr>
+        <w:jc w:val="both"/>
+      </w:pPr>
+      <w:r>
+        <w:rPr>
+          <w:b/>
+        </w:rPr>
+        <w:t xml:space="preserve">- Presencia en </w:t>
+      </w:r>
+      <w:r>
+        <w:rPr>
+          <w:b/>
+        </w:rPr>
+        <w:t>internet:</w:t>
+      </w:r>
+      <w:r>
+        <w:t xml:space="preserve"> se evaluó este criterio para dar a conocer la cantidad de personas o entidades que</w:t>
+      </w:r>
+      <w:r>
+        <w:t xml:space="preserve"> usan la metodología a nivel global un claro ejemplo se puede </w:t>
+      </w:r>
+      <w:r>
+        <w:t>ver</w:t>
+      </w:r>
+      <w:r>
+        <w:t xml:space="preserve"> en la herramienta de </w:t>
+      </w:r>
+      <w:r>
+        <w:t xml:space="preserve">Google </w:t>
+      </w:r>
+      <w:proofErr w:type="spellStart"/>
+      <w:r>
+        <w:t>T</w:t>
+      </w:r>
+      <w:r>
+        <w:t>rends</w:t>
+      </w:r>
+      <w:proofErr w:type="spellEnd"/>
+      <w:r>
+        <w:t xml:space="preserve"> </w:t>
+      </w:r>
+      <w:r>
+        <w:t xml:space="preserve">que nos proporciona un </w:t>
+      </w:r>
+      <w:r>
+        <w:t>porcentaje</w:t>
+      </w:r>
+      <w:r>
+        <w:t xml:space="preserve"> de uso de la metodología a nivel global</w:t>
+      </w:r>
+      <w:r>
         <w:t>.</w:t>
       </w:r>
     </w:p>
     <w:p>
       <w:pPr>
-        <w:rPr>
-          <w:u w:val="single"/>
-        </w:rPr>
-      </w:pPr>
-    </w:p>
-    <w:p>
-      <w:r>
+        <w:jc w:val="both"/>
+      </w:pPr>
+      <w:r>
+        <w:rPr>
+          <w:b/>
+        </w:rPr>
+        <w:t>- Documentación</w:t>
+      </w:r>
+      <w:r>
+        <w:rPr>
+          <w:b/>
+        </w:rPr>
+        <w:t>:</w:t>
+      </w:r>
+      <w:r>
+        <w:t xml:space="preserve"> se escogió</w:t>
+      </w:r>
+      <w:r>
+        <w:t xml:space="preserve"> este criterio por la cantidad de información en la red sobre el uso o manejo de la metodología como material de apoyo.</w:t>
+      </w:r>
+    </w:p>
+    <w:p>
+      <w:pPr>
+        <w:jc w:val="both"/>
+      </w:pPr>
+      <w:r>
+        <w:rPr>
+          <w:b/>
+        </w:rPr>
+        <w:t>- Certificación de la metodología</w:t>
+      </w:r>
+      <w:r>
+        <w:rPr>
+          <w:b/>
+        </w:rPr>
+        <w:t xml:space="preserve">: </w:t>
+      </w:r>
+      <w:r>
+        <w:t>se escogió es</w:t>
+      </w:r>
+      <w:r>
+        <w:t>te</w:t>
+      </w:r>
+      <w:r>
+        <w:t xml:space="preserve"> criterio debido a las plataformas de enseñanza de la metodóloga en la red.</w:t>
+      </w:r>
+    </w:p>
+    <w:p>
+      <w:pPr>
+        <w:jc w:val="both"/>
+      </w:pPr>
+      <w:r>
+        <w:rPr>
+          <w:b/>
+        </w:rPr>
+        <w:t xml:space="preserve">- </w:t>
+      </w:r>
+      <w:r>
+        <w:rPr>
+          <w:b/>
+        </w:rPr>
+        <w:t>Training</w:t>
+      </w:r>
+      <w:r>
+        <w:t>: se escogió es</w:t>
+      </w:r>
+      <w:r>
+        <w:t>te</w:t>
+      </w:r>
+      <w:r>
+        <w:t xml:space="preserve"> criterio debido a las </w:t>
+      </w:r>
+      <w:r>
+        <w:t>plataformas de enseñanza de la metodóloga</w:t>
+      </w:r>
+      <w:r>
+        <w:t xml:space="preserve"> en la red.</w:t>
+      </w:r>
+    </w:p>
+    <w:p>
+      <w:pPr>
+        <w:jc w:val="both"/>
+      </w:pPr>
+      <w:r>
+        <w:rPr>
+          <w:b/>
+        </w:rPr>
+        <w:t>- Comunidades</w:t>
+      </w:r>
+      <w:r>
+        <w:rPr>
+          <w:b/>
+        </w:rPr>
+        <w:t>:</w:t>
+      </w:r>
+      <w:r>
+        <w:t xml:space="preserve"> se escogió este criterio por </w:t>
+      </w:r>
+      <w:r>
+        <w:t xml:space="preserve">la colaboración </w:t>
+      </w:r>
+      <w:r>
+        <w:t xml:space="preserve">que brindan </w:t>
+      </w:r>
+      <w:r>
+        <w:t xml:space="preserve">los </w:t>
+      </w:r>
+      <w:r>
+        <w:t>usuarios en</w:t>
+      </w:r>
+      <w:r>
+        <w:t xml:space="preserve"> diversas plataformas como los son lo</w:t>
+      </w:r>
+      <w:r>
+        <w:t xml:space="preserve">s </w:t>
+      </w:r>
+      <w:r>
+        <w:t xml:space="preserve">foros, páginas web ...etc. </w:t>
+      </w:r>
+      <w:r>
+        <w:t xml:space="preserve"> </w:t>
+      </w:r>
+    </w:p>
+    <w:p>
+      <w:pPr>
+        <w:jc w:val="both"/>
+      </w:pPr>
+      <w:r>
+        <w:rPr>
+          <w:b/>
+        </w:rPr>
+        <w:t xml:space="preserve">- Presencia </w:t>
+      </w:r>
+      <w:r>
+        <w:rPr>
+          <w:b/>
+        </w:rPr>
+        <w:t xml:space="preserve">empresarial: </w:t>
+      </w:r>
+      <w:r>
+        <w:t>se escogió este criterio por el b</w:t>
+      </w:r>
+      <w:r>
+        <w:t>uen historial sobre empresas exitosas</w:t>
+      </w:r>
+      <w:r>
+        <w:t xml:space="preserve"> que han usado esta metodología.</w:t>
+      </w:r>
+    </w:p>
+    <w:p>
+      <w:pPr>
+        <w:jc w:val="both"/>
+      </w:pPr>
+    </w:p>
+    <w:p>
+      <w:pPr>
+        <w:jc w:val="both"/>
+        <w:rPr>
+          <w:b/>
+        </w:rPr>
+      </w:pPr>
+      <w:r>
+        <w:rPr>
+          <w:b/>
+        </w:rPr>
         <w:sym w:font="Wingdings" w:char="F0E0"/>
       </w:r>
       <w:r>
-        <w:t xml:space="preserve"> C</w:t>
-      </w:r>
-      <w:r>
-        <w:t>riterios Iniciales de selección</w:t>
-      </w:r>
-      <w:r>
+        <w:rPr>
+          <w:b/>
+        </w:rPr>
+        <w:t xml:space="preserve"> </w:t>
+      </w:r>
+      <w:r>
+        <w:rPr>
+          <w:b/>
+        </w:rPr>
+        <w:t>C</w:t>
+      </w:r>
+      <w:r>
+        <w:rPr>
+          <w:b/>
+        </w:rPr>
+        <w:t>riterios añadidos:</w:t>
+      </w:r>
+    </w:p>
+    <w:p>
+      <w:pPr>
+        <w:jc w:val="both"/>
+      </w:pPr>
+      <w:r>
+        <w:rPr>
+          <w:b/>
+        </w:rPr>
+        <w:t xml:space="preserve">-Cantidad de </w:t>
+      </w:r>
+      <w:r>
+        <w:rPr>
+          <w:b/>
+        </w:rPr>
+        <w:t>integrantes</w:t>
+      </w:r>
+      <w:r>
+        <w:rPr>
+          <w:b/>
+        </w:rPr>
         <w:t>:</w:t>
       </w:r>
-    </w:p>
-    <w:p>
-      <w:r>
-        <w:t xml:space="preserve">- Presencia en internet (Google </w:t>
-      </w:r>
-      <w:proofErr w:type="spellStart"/>
-      <w:r>
-        <w:t>T</w:t>
-      </w:r>
-      <w:r>
-        <w:t>rends</w:t>
-      </w:r>
-      <w:proofErr w:type="spellEnd"/>
-      <w:r>
-        <w:t xml:space="preserve"> “porcentaje</w:t>
-      </w:r>
-      <w:r>
-        <w:t xml:space="preserve"> de uso de la metodología a nivel global</w:t>
-      </w:r>
-      <w:r>
-        <w:t>”</w:t>
-      </w:r>
-      <w:r>
-        <w:t>)</w:t>
-      </w:r>
-    </w:p>
-    <w:p>
-      <w:r>
-        <w:t>- Documentación (libros sobre la metodología (material de apoyo)</w:t>
-      </w:r>
-    </w:p>
-    <w:p>
-      <w:r>
-        <w:t>- Certificación de la metodología</w:t>
-      </w:r>
-      <w:r>
+      <w:r>
+        <w:t xml:space="preserve"> actualmente el proyecto cuenta con </w:t>
+      </w:r>
+      <w:r>
+        <w:t>13</w:t>
+      </w:r>
+      <w:r>
+        <w:t xml:space="preserve"> integrantes</w:t>
+      </w:r>
+      <w:r>
+        <w:t>,</w:t>
+      </w:r>
+      <w:r>
+        <w:t xml:space="preserve"> se recomienda tamaños de formación de</w:t>
+      </w:r>
+      <w:r>
+        <w:t xml:space="preserve"> equipo entre 5-9 personas</w:t>
+      </w:r>
+      <w:r>
+        <w:t xml:space="preserve">. </w:t>
+      </w:r>
+    </w:p>
+    <w:p>
+      <w:pPr>
+        <w:jc w:val="both"/>
+        <w:rPr>
+          <w:b/>
+        </w:rPr>
+      </w:pPr>
+      <w:r>
+        <w:t>-</w:t>
+      </w:r>
+      <w:r>
+        <w:rPr>
+          <w:b/>
+        </w:rPr>
+        <w:t>Tiempo estimado del proyecto</w:t>
+      </w:r>
+      <w:r>
+        <w:rPr>
+          <w:b/>
+        </w:rPr>
+        <w:t xml:space="preserve">: </w:t>
+      </w:r>
+      <w:r>
+        <w:t>el proyecto cuenta con 8 semanas hábiles para su gestión</w:t>
+      </w:r>
+      <w:r>
+        <w:rPr>
+          <w:b/>
+        </w:rPr>
         <w:t xml:space="preserve"> </w:t>
       </w:r>
     </w:p>
     <w:p>
-      <w:r>
-        <w:t>- Training (plataformas de enseñanza de la metodóloga</w:t>
-      </w:r>
-      <w:r>
-        <w:t>)</w:t>
-      </w:r>
-      <w:r>
-        <w:t xml:space="preserve"> </w:t>
-      </w:r>
-    </w:p>
-    <w:p>
-      <w:r>
-        <w:t>- Comunidades sobre la metodología (excelente material de apoyo</w:t>
-      </w:r>
-      <w:r>
-        <w:t>)</w:t>
-      </w:r>
-    </w:p>
-    <w:p>
-      <w:r>
-        <w:t>- Presencia empresarial (Buen historial sobre empresas exitosas que han usado esta metodología)</w:t>
-      </w:r>
-    </w:p>
-    <w:p/>
-    <w:p>
-      <w:r>
-        <w:sym w:font="Wingdings" w:char="F0E0"/>
-      </w:r>
-      <w:r>
-        <w:t xml:space="preserve"> </w:t>
-      </w:r>
-      <w:r>
-        <w:t>C</w:t>
-      </w:r>
-      <w:r>
-        <w:t>riterios añadidos:</w:t>
-      </w:r>
-    </w:p>
-    <w:p>
-      <w:r>
-        <w:t xml:space="preserve">-Cantidad de </w:t>
-      </w:r>
-      <w:r>
-        <w:t>integrantes</w:t>
-      </w:r>
-      <w:r>
-        <w:t xml:space="preserve"> (13), tamaños de formación del equipo entre 5-9 personas</w:t>
-      </w:r>
-      <w:r>
-        <w:t xml:space="preserve"> (recomendado)</w:t>
-      </w:r>
-    </w:p>
-    <w:p>
-      <w:r>
-        <w:t>-Tiempo estimado del proyecto (8 semanas)</w:t>
-      </w:r>
-    </w:p>
-    <w:p/>
-    <w:p>
+      <w:pPr>
+        <w:jc w:val="both"/>
+      </w:pPr>
+    </w:p>
+    <w:p>
+      <w:pPr>
+        <w:jc w:val="both"/>
+      </w:pPr>
       <w:r>
         <w:t xml:space="preserve">Para completar lo dicho anteriormente se anexa el siguiente trabajo donde se detalla más afondo los </w:t>
       </w:r>
       <w:r>
         <w:t>criterios iniciales de selección</w:t>
       </w:r>
-      <w:bookmarkStart w:id="0" w:name="_GoBack"/>
-      <w:bookmarkEnd w:id="0"/>
       <w:r>
         <w:t>.</w:t>
       </w:r>
@@ -176,11 +497,18 @@
           <w:rPr>
             <w:rStyle w:val="Hipervnculo"/>
           </w:rPr>
-          <w:t>https://drive.google.com/file/u/1/d/1R14AXe0_Uz4aRWJGM07hXQvvichR-2wo/view?usp=drive_open</w:t>
+          <w:t>https://drive.google.com/file/u/1/d/1R14AXe0_Uz4aRWJGM07hXQvvichR-2wo/view?usp=drive_</w:t>
+        </w:r>
+        <w:bookmarkStart w:id="0" w:name="_GoBack"/>
+        <w:bookmarkEnd w:id="0"/>
+        <w:r>
+          <w:rPr>
+            <w:rStyle w:val="Hipervnculo"/>
+          </w:rPr>
+          <w:t>open</w:t>
         </w:r>
       </w:hyperlink>
     </w:p>
-    <w:p/>
     <w:sectPr>
       <w:pgSz w:w="11906" w:h="16838"/>
       <w:pgMar w:top="1417" w:right="1701" w:bottom="1417" w:left="1701" w:header="708" w:footer="708" w:gutter="0"/>
@@ -639,6 +967,18 @@
       <w:lang w:eastAsia="es-419"/>
     </w:rPr>
   </w:style>
+  <w:style w:type="character" w:styleId="Hipervnculovisitado">
+    <w:name w:val="FollowedHyperlink"/>
+    <w:basedOn w:val="Fuentedeprrafopredeter"/>
+    <w:uiPriority w:val="99"/>
+    <w:semiHidden/>
+    <w:unhideWhenUsed/>
+    <w:rsid w:val="00A3450A"/>
+    <w:rPr>
+      <w:color w:val="954F72" w:themeColor="followedHyperlink"/>
+      <w:u w:val="single"/>
+    </w:rPr>
+  </w:style>
 </w:styles>
 </file>
 

</xml_diff>